<commit_message>
Portfolio Project Template and Home
Created a template for my personal portfolio with the header and footer section. Then created a Home page adding main content about what viewers may find in the site.
</commit_message>
<xml_diff>
--- a/personal_portfolio_plan.docx
+++ b/personal_portfolio_plan.docx
@@ -1,6 +1,6 @@
 
 <file path=word/document.xml><?xml version="1.0" encoding="utf-8"?>
-<w:document xmlns:wpc="http://schemas.microsoft.com/office/word/2010/wordprocessingCanvas" xmlns:cx="http://schemas.microsoft.com/office/drawing/2014/chartex" xmlns:cx1="http://schemas.microsoft.com/office/drawing/2015/9/8/chartex" xmlns:cx2="http://schemas.microsoft.com/office/drawing/2015/10/21/chartex" xmlns:cx3="http://schemas.microsoft.com/office/drawing/2016/5/9/chartex" xmlns:cx4="http://schemas.microsoft.com/office/drawing/2016/5/10/chartex" xmlns:cx5="http://schemas.microsoft.com/office/drawing/2016/5/11/chartex" xmlns:cx6="http://schemas.microsoft.com/office/drawing/2016/5/12/chartex" xmlns:cx7="http://schemas.microsoft.com/office/drawing/2016/5/13/chartex" xmlns:cx8="http://schemas.microsoft.com/office/drawing/2016/5/14/chartex" xmlns:mc="http://schemas.openxmlformats.org/markup-compatibility/2006" xmlns:aink="http://schemas.microsoft.com/office/drawing/2016/ink" xmlns:am3d="http://schemas.microsoft.com/office/drawing/2017/model3d" xmlns:o="urn:schemas-microsoft-com:office:office" xmlns:oel="http://schemas.microsoft.com/office/2019/extlst" xmlns:r="http://schemas.openxmlformats.org/officeDocument/2006/relationships" xmlns:m="http://schemas.openxmlformats.org/officeDocument/2006/math" xmlns:v="urn:schemas-microsoft-com:vml" xmlns:wp14="http://schemas.microsoft.com/office/word/2010/wordprocessingDrawing" xmlns:wp="http://schemas.openxmlformats.org/drawingml/2006/wordprocessingDrawing" xmlns:w10="urn:schemas-microsoft-com:office:word" xmlns:w="http://schemas.openxmlformats.org/wordprocessingml/2006/main" xmlns:w14="http://schemas.microsoft.com/office/word/2010/wordml" xmlns:w15="http://schemas.microsoft.com/office/word/2012/wordml" xmlns:w16cex="http://schemas.microsoft.com/office/word/2018/wordml/cex" xmlns:w16cid="http://schemas.microsoft.com/office/word/2016/wordml/cid" xmlns:w16="http://schemas.microsoft.com/office/word/2018/wordml" xmlns:w16sdtdh="http://schemas.microsoft.com/office/word/2020/wordml/sdtdatahash" xmlns:w16se="http://schemas.microsoft.com/office/word/2015/wordml/symex" xmlns:wpg="http://schemas.microsoft.com/office/word/2010/wordprocessingGroup" xmlns:wpi="http://schemas.microsoft.com/office/word/2010/wordprocessingInk" xmlns:wne="http://schemas.microsoft.com/office/word/2006/wordml" xmlns:wps="http://schemas.microsoft.com/office/word/2010/wordprocessingShape" mc:Ignorable="w14 w15 w16se w16cid w16 w16cex w16sdtdh wp14">
+<w:document xmlns:wpc="http://schemas.microsoft.com/office/word/2010/wordprocessingCanvas" xmlns:cx="http://schemas.microsoft.com/office/drawing/2014/chartex" xmlns:cx1="http://schemas.microsoft.com/office/drawing/2015/9/8/chartex" xmlns:cx2="http://schemas.microsoft.com/office/drawing/2015/10/21/chartex" xmlns:cx3="http://schemas.microsoft.com/office/drawing/2016/5/9/chartex" xmlns:cx4="http://schemas.microsoft.com/office/drawing/2016/5/10/chartex" xmlns:cx5="http://schemas.microsoft.com/office/drawing/2016/5/11/chartex" xmlns:cx6="http://schemas.microsoft.com/office/drawing/2016/5/12/chartex" xmlns:cx7="http://schemas.microsoft.com/office/drawing/2016/5/13/chartex" xmlns:cx8="http://schemas.microsoft.com/office/drawing/2016/5/14/chartex" xmlns:mc="http://schemas.openxmlformats.org/markup-compatibility/2006" xmlns:aink="http://schemas.microsoft.com/office/drawing/2016/ink" xmlns:am3d="http://schemas.microsoft.com/office/drawing/2017/model3d" xmlns:o="urn:schemas-microsoft-com:office:office" xmlns:oel="http://schemas.microsoft.com/office/2019/extlst" xmlns:r="http://schemas.openxmlformats.org/officeDocument/2006/relationships" xmlns:m="http://schemas.openxmlformats.org/officeDocument/2006/math" xmlns:v="urn:schemas-microsoft-com:vml" xmlns:wp14="http://schemas.microsoft.com/office/word/2010/wordprocessingDrawing" xmlns:wp="http://schemas.openxmlformats.org/drawingml/2006/wordprocessingDrawing" xmlns:w10="urn:schemas-microsoft-com:office:word" xmlns:w="http://schemas.openxmlformats.org/wordprocessingml/2006/main" xmlns:w14="http://schemas.microsoft.com/office/word/2010/wordml" xmlns:w15="http://schemas.microsoft.com/office/word/2012/wordml" xmlns:w16cex="http://schemas.microsoft.com/office/word/2018/wordml/cex" xmlns:w16cid="http://schemas.microsoft.com/office/word/2016/wordml/cid" xmlns:w16="http://schemas.microsoft.com/office/word/2018/wordml" xmlns:w16du="http://schemas.microsoft.com/office/word/2023/wordml/word16du" xmlns:w16sdtdh="http://schemas.microsoft.com/office/word/2020/wordml/sdtdatahash" xmlns:w16se="http://schemas.microsoft.com/office/word/2015/wordml/symex" xmlns:wpg="http://schemas.microsoft.com/office/word/2010/wordprocessingGroup" xmlns:wpi="http://schemas.microsoft.com/office/word/2010/wordprocessingInk" xmlns:wne="http://schemas.microsoft.com/office/word/2006/wordml" xmlns:wps="http://schemas.microsoft.com/office/word/2010/wordprocessingShape" mc:Ignorable="w14 w15 w16se w16cid w16 w16cex w16sdtdh w16du wp14">
   <w:body>
     <w:p>
       <w:pPr>
@@ -754,7 +754,7 @@
           </mc:Choice>
           <mc:Fallback>
             <w:pict>
-              <v:line w14:anchorId="22B0C195" id="Straight Connector 13" o:spid="_x0000_s1026" style="position:absolute;flip:x;z-index:251658278;visibility:visible;mso-wrap-style:square;mso-wrap-distance-left:9pt;mso-wrap-distance-top:0;mso-wrap-distance-right:9pt;mso-wrap-distance-bottom:0;mso-position-horizontal:absolute;mso-position-horizontal-relative:text;mso-position-vertical:absolute;mso-position-vertical-relative:text" from="403.55pt,370.6pt" to="415.15pt,370.6pt" o:gfxdata="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" strokecolor="#5b9bd5 [3204]" strokeweight=".5pt">
+              <v:line w14:anchorId="31F7009A" id="Straight Connector 13" o:spid="_x0000_s1026" style="position:absolute;flip:x;z-index:251658278;visibility:visible;mso-wrap-style:square;mso-wrap-distance-left:9pt;mso-wrap-distance-top:0;mso-wrap-distance-right:9pt;mso-wrap-distance-bottom:0;mso-position-horizontal:absolute;mso-position-horizontal-relative:text;mso-position-vertical:absolute;mso-position-vertical-relative:text" from="403.55pt,370.6pt" to="415.15pt,370.6pt" o:gfxdata="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" strokecolor="#5b9bd5 [3204]" strokeweight=".5pt">
                 <v:stroke joinstyle="miter"/>
               </v:line>
             </w:pict>
@@ -817,7 +817,7 @@
           </mc:Choice>
           <mc:Fallback>
             <w:pict>
-              <v:line w14:anchorId="66FB8833" id="Straight Connector 12" o:spid="_x0000_s1026" style="position:absolute;flip:x;z-index:251658277;visibility:visible;mso-wrap-style:square;mso-wrap-distance-left:9pt;mso-wrap-distance-top:0;mso-wrap-distance-right:9pt;mso-wrap-distance-bottom:0;mso-position-horizontal:absolute;mso-position-horizontal-relative:text;mso-position-vertical:absolute;mso-position-vertical-relative:text" from="401.05pt,323.3pt" to="411.6pt,323.3pt" o:gfxdata="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" strokecolor="#5b9bd5 [3204]" strokeweight=".5pt">
+              <v:line w14:anchorId="108CC9AB" id="Straight Connector 12" o:spid="_x0000_s1026" style="position:absolute;flip:x;z-index:251658277;visibility:visible;mso-wrap-style:square;mso-wrap-distance-left:9pt;mso-wrap-distance-top:0;mso-wrap-distance-right:9pt;mso-wrap-distance-bottom:0;mso-position-horizontal:absolute;mso-position-horizontal-relative:text;mso-position-vertical:absolute;mso-position-vertical-relative:text" from="401.05pt,323.3pt" to="411.6pt,323.3pt" o:gfxdata="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" strokecolor="#5b9bd5 [3204]" strokeweight=".5pt">
                 <v:stroke joinstyle="miter"/>
               </v:line>
             </w:pict>
@@ -880,7 +880,7 @@
           </mc:Choice>
           <mc:Fallback>
             <w:pict>
-              <v:line w14:anchorId="754161EA" id="Straight Connector 11" o:spid="_x0000_s1026" style="position:absolute;flip:x;z-index:251658276;visibility:visible;mso-wrap-style:square;mso-wrap-distance-left:9pt;mso-wrap-distance-top:0;mso-wrap-distance-right:9pt;mso-wrap-distance-bottom:0;mso-position-horizontal:absolute;mso-position-horizontal-relative:text;mso-position-vertical:absolute;mso-position-vertical-relative:text" from="403.55pt,283.5pt" to="411.6pt,283.5pt" o:gfxdata="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" strokecolor="#5b9bd5 [3204]" strokeweight=".5pt">
+              <v:line w14:anchorId="3D9F4D19" id="Straight Connector 11" o:spid="_x0000_s1026" style="position:absolute;flip:x;z-index:251658276;visibility:visible;mso-wrap-style:square;mso-wrap-distance-left:9pt;mso-wrap-distance-top:0;mso-wrap-distance-right:9pt;mso-wrap-distance-bottom:0;mso-position-horizontal:absolute;mso-position-horizontal-relative:text;mso-position-vertical:absolute;mso-position-vertical-relative:text" from="403.55pt,283.5pt" to="411.6pt,283.5pt" o:gfxdata="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" strokecolor="#5b9bd5 [3204]" strokeweight=".5pt">
                 <v:stroke joinstyle="miter"/>
               </v:line>
             </w:pict>
@@ -943,7 +943,7 @@
           </mc:Choice>
           <mc:Fallback>
             <w:pict>
-              <v:line w14:anchorId="40487258" id="Straight Connector 10" o:spid="_x0000_s1026" style="position:absolute;flip:x;z-index:251658275;visibility:visible;mso-wrap-style:square;mso-wrap-distance-left:9pt;mso-wrap-distance-top:0;mso-wrap-distance-right:9pt;mso-wrap-distance-bottom:0;mso-position-horizontal:absolute;mso-position-horizontal-relative:text;mso-position-vertical:absolute;mso-position-vertical-relative:text" from="403.55pt,235.7pt" to="411.6pt,235.7pt" o:gfxdata="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" strokecolor="#5b9bd5 [3204]" strokeweight=".5pt">
+              <v:line w14:anchorId="47A7F7EF" id="Straight Connector 10" o:spid="_x0000_s1026" style="position:absolute;flip:x;z-index:251658275;visibility:visible;mso-wrap-style:square;mso-wrap-distance-left:9pt;mso-wrap-distance-top:0;mso-wrap-distance-right:9pt;mso-wrap-distance-bottom:0;mso-position-horizontal:absolute;mso-position-horizontal-relative:text;mso-position-vertical:absolute;mso-position-vertical-relative:text" from="403.55pt,235.7pt" to="411.6pt,235.7pt" o:gfxdata="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" strokecolor="#5b9bd5 [3204]" strokeweight=".5pt">
                 <v:stroke joinstyle="miter"/>
               </v:line>
             </w:pict>
@@ -1006,7 +1006,7 @@
           </mc:Choice>
           <mc:Fallback>
             <w:pict>
-              <v:line w14:anchorId="43C0F5CD" id="Straight Connector 9" o:spid="_x0000_s1026" style="position:absolute;flip:x;z-index:251658274;visibility:visible;mso-wrap-style:square;mso-wrap-distance-left:9pt;mso-wrap-distance-top:0;mso-wrap-distance-right:9pt;mso-wrap-distance-bottom:0;mso-position-horizontal:absolute;mso-position-horizontal-relative:text;mso-position-vertical:absolute;mso-position-vertical-relative:text" from="401.05pt,193.9pt" to="411.6pt,193.9pt" o:gfxdata="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" strokecolor="#5b9bd5 [3204]" strokeweight=".5pt">
+              <v:line w14:anchorId="0C569F21" id="Straight Connector 9" o:spid="_x0000_s1026" style="position:absolute;flip:x;z-index:251658274;visibility:visible;mso-wrap-style:square;mso-wrap-distance-left:9pt;mso-wrap-distance-top:0;mso-wrap-distance-right:9pt;mso-wrap-distance-bottom:0;mso-position-horizontal:absolute;mso-position-horizontal-relative:text;mso-position-vertical:absolute;mso-position-vertical-relative:text" from="401.05pt,193.9pt" to="411.6pt,193.9pt" o:gfxdata="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" strokecolor="#5b9bd5 [3204]" strokeweight=".5pt">
                 <v:stroke joinstyle="miter"/>
               </v:line>
             </w:pict>
@@ -1069,7 +1069,7 @@
           </mc:Choice>
           <mc:Fallback>
             <w:pict>
-              <v:line w14:anchorId="3ECCE9A0" id="Straight Connector 8" o:spid="_x0000_s1026" style="position:absolute;flip:x;z-index:251658273;visibility:visible;mso-wrap-style:square;mso-wrap-distance-left:9pt;mso-wrap-distance-top:0;mso-wrap-distance-right:9pt;mso-wrap-distance-bottom:0;mso-position-horizontal:absolute;mso-position-horizontal-relative:text;mso-position-vertical:absolute;mso-position-vertical-relative:text" from="401.05pt,148.05pt" to="411.6pt,148.05pt" o:gfxdata="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" strokecolor="#5b9bd5 [3204]" strokeweight=".5pt">
+              <v:line w14:anchorId="5A8844DE" id="Straight Connector 8" o:spid="_x0000_s1026" style="position:absolute;flip:x;z-index:251658273;visibility:visible;mso-wrap-style:square;mso-wrap-distance-left:9pt;mso-wrap-distance-top:0;mso-wrap-distance-right:9pt;mso-wrap-distance-bottom:0;mso-position-horizontal:absolute;mso-position-horizontal-relative:text;mso-position-vertical:absolute;mso-position-vertical-relative:text" from="401.05pt,148.05pt" to="411.6pt,148.05pt" o:gfxdata="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" strokecolor="#5b9bd5 [3204]" strokeweight=".5pt">
                 <v:stroke joinstyle="miter"/>
               </v:line>
             </w:pict>
@@ -1132,7 +1132,7 @@
           </mc:Choice>
           <mc:Fallback>
             <w:pict>
-              <v:line w14:anchorId="621AEEDC" id="Straight Connector 7" o:spid="_x0000_s1026" style="position:absolute;flip:x;z-index:251658272;visibility:visible;mso-wrap-style:square;mso-wrap-distance-left:9pt;mso-wrap-distance-top:0;mso-wrap-distance-right:9pt;mso-wrap-distance-bottom:0;mso-position-horizontal:absolute;mso-position-horizontal-relative:text;mso-position-vertical:absolute;mso-position-vertical-relative:text" from="401.05pt,101.25pt" to="411.6pt,101.25pt" o:gfxdata="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" strokecolor="#5b9bd5 [3204]" strokeweight=".5pt">
+              <v:line w14:anchorId="617B30A0" id="Straight Connector 7" o:spid="_x0000_s1026" style="position:absolute;flip:x;z-index:251658272;visibility:visible;mso-wrap-style:square;mso-wrap-distance-left:9pt;mso-wrap-distance-top:0;mso-wrap-distance-right:9pt;mso-wrap-distance-bottom:0;mso-position-horizontal:absolute;mso-position-horizontal-relative:text;mso-position-vertical:absolute;mso-position-vertical-relative:text" from="401.05pt,101.25pt" to="411.6pt,101.25pt" o:gfxdata="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" strokecolor="#5b9bd5 [3204]" strokeweight=".5pt">
                 <v:stroke joinstyle="miter"/>
               </v:line>
             </w:pict>
@@ -1201,7 +1201,7 @@
           </mc:Choice>
           <mc:Fallback>
             <w:pict>
-              <v:line w14:anchorId="19E37C9A" id="Straight Connector 5" o:spid="_x0000_s1026" style="position:absolute;z-index:251658271;visibility:visible;mso-wrap-style:square;mso-width-percent:0;mso-height-percent:0;mso-wrap-distance-left:9pt;mso-wrap-distance-top:0;mso-wrap-distance-right:9pt;mso-wrap-distance-bottom:0;mso-position-horizontal:absolute;mso-position-horizontal-relative:text;mso-position-vertical:absolute;mso-position-vertical-relative:text;mso-width-percent:0;mso-height-percent:0;mso-width-relative:margin;mso-height-relative:margin" from="401.05pt,101.75pt" to="403.55pt,370.6pt" o:gfxdata="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" strokecolor="#5b9bd5 [3204]" strokeweight=".5pt">
+              <v:line w14:anchorId="63323775" id="Straight Connector 5" o:spid="_x0000_s1026" style="position:absolute;z-index:251658271;visibility:visible;mso-wrap-style:square;mso-width-percent:0;mso-height-percent:0;mso-wrap-distance-left:9pt;mso-wrap-distance-top:0;mso-wrap-distance-right:9pt;mso-wrap-distance-bottom:0;mso-position-horizontal:absolute;mso-position-horizontal-relative:text;mso-position-vertical:absolute;mso-position-vertical-relative:text;mso-width-percent:0;mso-height-percent:0;mso-width-relative:margin;mso-height-relative:margin" from="401.05pt,101.75pt" to="403.55pt,370.6pt" o:gfxdata="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" strokecolor="#5b9bd5 [3204]" strokeweight=".5pt">
                 <v:stroke joinstyle="miter"/>
               </v:line>
             </w:pict>
@@ -1912,7 +1912,7 @@
           </mc:Choice>
           <mc:Fallback>
             <w:pict>
-              <v:line w14:anchorId="33203C17" id="Straight Connector 4" o:spid="_x0000_s1026" style="position:absolute;flip:y;z-index:251658264;visibility:visible;mso-wrap-style:square;mso-width-percent:0;mso-height-percent:0;mso-wrap-distance-left:9pt;mso-wrap-distance-top:0;mso-wrap-distance-right:9pt;mso-wrap-distance-bottom:0;mso-position-horizontal:absolute;mso-position-horizontal-relative:text;mso-position-vertical:absolute;mso-position-vertical-relative:text;mso-width-percent:0;mso-height-percent:0;mso-width-relative:margin;mso-height-relative:margin" from="180pt,329.35pt" to="190.05pt,329.35pt" o:gfxdata="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" strokecolor="#5b9bd5 [3204]" strokeweight=".5pt">
+              <v:line w14:anchorId="0F60B30E" id="Straight Connector 4" o:spid="_x0000_s1026" style="position:absolute;flip:y;z-index:251658264;visibility:visible;mso-wrap-style:square;mso-width-percent:0;mso-height-percent:0;mso-wrap-distance-left:9pt;mso-wrap-distance-top:0;mso-wrap-distance-right:9pt;mso-wrap-distance-bottom:0;mso-position-horizontal:absolute;mso-position-horizontal-relative:text;mso-position-vertical:absolute;mso-position-vertical-relative:text;mso-width-percent:0;mso-height-percent:0;mso-width-relative:margin;mso-height-relative:margin" from="180pt,329.35pt" to="190.05pt,329.35pt" o:gfxdata="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" strokecolor="#5b9bd5 [3204]" strokeweight=".5pt">
                 <v:stroke joinstyle="miter"/>
               </v:line>
             </w:pict>
@@ -1981,7 +1981,7 @@
           </mc:Choice>
           <mc:Fallback>
             <w:pict>
-              <v:line w14:anchorId="689F6F62" id="Straight Connector 6" o:spid="_x0000_s1026" style="position:absolute;flip:x;z-index:251658263;visibility:visible;mso-wrap-style:square;mso-width-percent:0;mso-height-percent:0;mso-wrap-distance-left:9pt;mso-wrap-distance-top:0;mso-wrap-distance-right:9pt;mso-wrap-distance-bottom:0;mso-position-horizontal:absolute;mso-position-horizontal-relative:text;mso-position-vertical:absolute;mso-position-vertical-relative:text;mso-width-percent:0;mso-height-percent:0;mso-width-relative:margin;mso-height-relative:margin" from="179.5pt,283.5pt" to="189.5pt,283.5pt" o:gfxdata="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" strokecolor="#5b9bd5 [3204]" strokeweight=".5pt">
+              <v:line w14:anchorId="4BD485D6" id="Straight Connector 6" o:spid="_x0000_s1026" style="position:absolute;flip:x;z-index:251658263;visibility:visible;mso-wrap-style:square;mso-width-percent:0;mso-height-percent:0;mso-wrap-distance-left:9pt;mso-wrap-distance-top:0;mso-wrap-distance-right:9pt;mso-wrap-distance-bottom:0;mso-position-horizontal:absolute;mso-position-horizontal-relative:text;mso-position-vertical:absolute;mso-position-vertical-relative:text;mso-width-percent:0;mso-height-percent:0;mso-width-relative:margin;mso-height-relative:margin" from="179.5pt,283.5pt" to="189.5pt,283.5pt" o:gfxdata="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" strokecolor="#5b9bd5 [3204]" strokeweight=".5pt">
                 <v:stroke joinstyle="miter"/>
               </v:line>
             </w:pict>
@@ -2044,7 +2044,7 @@
           </mc:Choice>
           <mc:Fallback>
             <w:pict>
-              <v:line w14:anchorId="2BA135BA" id="Straight Connector 6" o:spid="_x0000_s1026" style="position:absolute;flip:x;z-index:251658262;visibility:visible;mso-wrap-style:square;mso-wrap-distance-left:9pt;mso-wrap-distance-top:0;mso-wrap-distance-right:9pt;mso-wrap-distance-bottom:0;mso-position-horizontal:absolute;mso-position-horizontal-relative:text;mso-position-vertical:absolute;mso-position-vertical-relative:text" from="179.8pt,240.1pt" to="189.8pt,240.1pt" o:gfxdata="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" strokecolor="#5b9bd5 [3204]" strokeweight=".5pt">
+              <v:line w14:anchorId="2EA4F483" id="Straight Connector 6" o:spid="_x0000_s1026" style="position:absolute;flip:x;z-index:251658262;visibility:visible;mso-wrap-style:square;mso-wrap-distance-left:9pt;mso-wrap-distance-top:0;mso-wrap-distance-right:9pt;mso-wrap-distance-bottom:0;mso-position-horizontal:absolute;mso-position-horizontal-relative:text;mso-position-vertical:absolute;mso-position-vertical-relative:text" from="179.8pt,240.1pt" to="189.8pt,240.1pt" o:gfxdata="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" strokecolor="#5b9bd5 [3204]" strokeweight=".5pt">
                 <v:stroke joinstyle="miter"/>
               </v:line>
             </w:pict>
@@ -2214,7 +2214,7 @@
           </mc:Choice>
           <mc:Fallback>
             <w:pict>
-              <v:line w14:anchorId="7EA5CA45" id="Straight Connector 6" o:spid="_x0000_s1026" style="position:absolute;flip:x;z-index:251658261;visibility:visible;mso-wrap-style:square;mso-wrap-distance-left:9pt;mso-wrap-distance-top:0;mso-wrap-distance-right:9pt;mso-wrap-distance-bottom:0;mso-position-horizontal:absolute;mso-position-horizontal-relative:text;mso-position-vertical:absolute;mso-position-vertical-relative:text" from="179.5pt,194pt" to="189.5pt,194pt" o:gfxdata="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" strokecolor="#5b9bd5 [3204]" strokeweight=".5pt">
+              <v:line w14:anchorId="1F0D1547" id="Straight Connector 6" o:spid="_x0000_s1026" style="position:absolute;flip:x;z-index:251658261;visibility:visible;mso-wrap-style:square;mso-wrap-distance-left:9pt;mso-wrap-distance-top:0;mso-wrap-distance-right:9pt;mso-wrap-distance-bottom:0;mso-position-horizontal:absolute;mso-position-horizontal-relative:text;mso-position-vertical:absolute;mso-position-vertical-relative:text" from="179.5pt,194pt" to="189.5pt,194pt" o:gfxdata="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" strokecolor="#5b9bd5 [3204]" strokeweight=".5pt">
                 <v:stroke joinstyle="miter"/>
               </v:line>
             </w:pict>
@@ -2277,7 +2277,7 @@
           </mc:Choice>
           <mc:Fallback>
             <w:pict>
-              <v:line w14:anchorId="540D4F7F" id="Straight Connector 6" o:spid="_x0000_s1026" style="position:absolute;flip:x;z-index:251658260;visibility:visible;mso-wrap-style:square;mso-wrap-distance-left:9pt;mso-wrap-distance-top:0;mso-wrap-distance-right:9pt;mso-wrap-distance-bottom:0;mso-position-horizontal:absolute;mso-position-horizontal-relative:text;mso-position-vertical:absolute;mso-position-vertical-relative:text" from="179.5pt,152.75pt" to="189.5pt,152.75pt" o:gfxdata="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" strokecolor="#5b9bd5 [3204]" strokeweight=".5pt">
+              <v:line w14:anchorId="1E3B8A34" id="Straight Connector 6" o:spid="_x0000_s1026" style="position:absolute;flip:x;z-index:251658260;visibility:visible;mso-wrap-style:square;mso-wrap-distance-left:9pt;mso-wrap-distance-top:0;mso-wrap-distance-right:9pt;mso-wrap-distance-bottom:0;mso-position-horizontal:absolute;mso-position-horizontal-relative:text;mso-position-vertical:absolute;mso-position-vertical-relative:text" from="179.5pt,152.75pt" to="189.5pt,152.75pt" o:gfxdata="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" strokecolor="#5b9bd5 [3204]" strokeweight=".5pt">
                 <v:stroke joinstyle="miter"/>
               </v:line>
             </w:pict>
@@ -2340,7 +2340,7 @@
           </mc:Choice>
           <mc:Fallback>
             <w:pict>
-              <v:line w14:anchorId="1FF8B52E" id="Straight Connector 6" o:spid="_x0000_s1026" style="position:absolute;flip:x;z-index:251658259;visibility:visible;mso-wrap-style:square;mso-wrap-distance-left:9pt;mso-wrap-distance-top:0;mso-wrap-distance-right:9pt;mso-wrap-distance-bottom:0;mso-position-horizontal:absolute;mso-position-horizontal-relative:text;mso-position-vertical:absolute;mso-position-vertical-relative:text" from="179.5pt,101pt" to="189.5pt,101pt" o:gfxdata="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" strokecolor="#5b9bd5 [3204]" strokeweight=".5pt">
+              <v:line w14:anchorId="0BE247B4" id="Straight Connector 6" o:spid="_x0000_s1026" style="position:absolute;flip:x;z-index:251658259;visibility:visible;mso-wrap-style:square;mso-wrap-distance-left:9pt;mso-wrap-distance-top:0;mso-wrap-distance-right:9pt;mso-wrap-distance-bottom:0;mso-position-horizontal:absolute;mso-position-horizontal-relative:text;mso-position-vertical:absolute;mso-position-vertical-relative:text" from="179.5pt,101pt" to="189.5pt,101pt" o:gfxdata="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" strokecolor="#5b9bd5 [3204]" strokeweight=".5pt">
                 <v:stroke joinstyle="miter"/>
               </v:line>
             </w:pict>
@@ -2409,7 +2409,7 @@
           </mc:Choice>
           <mc:Fallback>
             <w:pict>
-              <v:line w14:anchorId="3E77217B" id="Straight Connector 4" o:spid="_x0000_s1026" style="position:absolute;flip:y;z-index:251658258;visibility:visible;mso-wrap-style:square;mso-width-percent:0;mso-height-percent:0;mso-wrap-distance-left:9pt;mso-wrap-distance-top:0;mso-wrap-distance-right:9pt;mso-wrap-distance-bottom:0;mso-position-horizontal:absolute;mso-position-horizontal-relative:text;mso-position-vertical:absolute;mso-position-vertical-relative:text;mso-width-percent:0;mso-height-percent:0;mso-width-relative:margin;mso-height-relative:margin" from="179.5pt,101pt" to="179.5pt,329pt" o:gfxdata="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" strokecolor="#5b9bd5 [3204]" strokeweight=".5pt">
+              <v:line w14:anchorId="50576DC8" id="Straight Connector 4" o:spid="_x0000_s1026" style="position:absolute;flip:y;z-index:251658258;visibility:visible;mso-wrap-style:square;mso-width-percent:0;mso-height-percent:0;mso-wrap-distance-left:9pt;mso-wrap-distance-top:0;mso-wrap-distance-right:9pt;mso-wrap-distance-bottom:0;mso-position-horizontal:absolute;mso-position-horizontal-relative:text;mso-position-vertical:absolute;mso-position-vertical-relative:text;mso-width-percent:0;mso-height-percent:0;mso-width-relative:margin;mso-height-relative:margin" from="179.5pt,101pt" to="179.5pt,329pt" o:gfxdata="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" strokecolor="#5b9bd5 [3204]" strokeweight=".5pt">
                 <v:stroke joinstyle="miter"/>
               </v:line>
             </w:pict>
@@ -2475,7 +2475,7 @@
           </mc:Choice>
           <mc:Fallback>
             <w:pict>
-              <v:line w14:anchorId="50820BFF" id="Straight Connector 5" o:spid="_x0000_s1026" style="position:absolute;z-index:251658257;visibility:visible;mso-wrap-style:square;mso-height-percent:0;mso-wrap-distance-left:9pt;mso-wrap-distance-top:0;mso-wrap-distance-right:9pt;mso-wrap-distance-bottom:0;mso-position-horizontal:absolute;mso-position-horizontal-relative:text;mso-position-vertical:absolute;mso-position-vertical-relative:text;mso-height-percent:0;mso-height-relative:margin" from="338pt,75.5pt" to="338pt,90pt" o:gfxdata="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" strokecolor="#5b9bd5 [3204]" strokeweight=".5pt">
+              <v:line w14:anchorId="2AB31AC2" id="Straight Connector 5" o:spid="_x0000_s1026" style="position:absolute;z-index:251658257;visibility:visible;mso-wrap-style:square;mso-height-percent:0;mso-wrap-distance-left:9pt;mso-wrap-distance-top:0;mso-wrap-distance-right:9pt;mso-wrap-distance-bottom:0;mso-position-horizontal:absolute;mso-position-horizontal-relative:text;mso-position-vertical:absolute;mso-position-vertical-relative:text;mso-height-percent:0;mso-height-relative:margin" from="338pt,75.5pt" to="338pt,90pt" o:gfxdata="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" strokecolor="#5b9bd5 [3204]" strokeweight=".5pt">
                 <v:stroke joinstyle="miter"/>
               </v:line>
             </w:pict>
@@ -2544,7 +2544,7 @@
           </mc:Choice>
           <mc:Fallback>
             <w:pict>
-              <v:line w14:anchorId="72D57FFA" id="Straight Connector 4" o:spid="_x0000_s1026" style="position:absolute;z-index:251658252;visibility:visible;mso-wrap-style:square;mso-width-percent:0;mso-height-percent:0;mso-wrap-distance-left:9pt;mso-wrap-distance-top:0;mso-wrap-distance-right:9pt;mso-wrap-distance-bottom:0;mso-position-horizontal:absolute;mso-position-horizontal-relative:text;mso-position-vertical:absolute;mso-position-vertical-relative:text;mso-width-percent:0;mso-height-percent:0;mso-width-relative:margin;mso-height-relative:margin" from="372pt,63.5pt" to="564pt,63.5pt" o:gfxdata="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" strokecolor="#5b9bd5 [3204]" strokeweight=".5pt">
+              <v:line w14:anchorId="0F641F0D" id="Straight Connector 4" o:spid="_x0000_s1026" style="position:absolute;z-index:251658252;visibility:visible;mso-wrap-style:square;mso-width-percent:0;mso-height-percent:0;mso-wrap-distance-left:9pt;mso-wrap-distance-top:0;mso-wrap-distance-right:9pt;mso-wrap-distance-bottom:0;mso-position-horizontal:absolute;mso-position-horizontal-relative:text;mso-position-vertical:absolute;mso-position-vertical-relative:text;mso-width-percent:0;mso-height-percent:0;mso-width-relative:margin;mso-height-relative:margin" from="372pt,63.5pt" to="564pt,63.5pt" o:gfxdata="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" strokecolor="#5b9bd5 [3204]" strokeweight=".5pt">
                 <v:stroke joinstyle="miter"/>
               </v:line>
             </w:pict>
@@ -2607,7 +2607,7 @@
           </mc:Choice>
           <mc:Fallback>
             <w:pict>
-              <v:line w14:anchorId="112B1282" id="Straight Connector 5" o:spid="_x0000_s1026" style="position:absolute;z-index:251658256;visibility:visible;mso-wrap-style:square;mso-wrap-distance-left:9pt;mso-wrap-distance-top:0;mso-wrap-distance-right:9pt;mso-wrap-distance-bottom:0;mso-position-horizontal:absolute;mso-position-horizontal-relative:text;mso-position-vertical:absolute;mso-position-vertical-relative:text" from="561.5pt,63.5pt" to="561.5pt,90pt" o:gfxdata="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" strokecolor="#5b9bd5 [3204]" strokeweight=".5pt">
+              <v:line w14:anchorId="1AC0D1F5" id="Straight Connector 5" o:spid="_x0000_s1026" style="position:absolute;z-index:251658256;visibility:visible;mso-wrap-style:square;mso-wrap-distance-left:9pt;mso-wrap-distance-top:0;mso-wrap-distance-right:9pt;mso-wrap-distance-bottom:0;mso-position-horizontal:absolute;mso-position-horizontal-relative:text;mso-position-vertical:absolute;mso-position-vertical-relative:text" from="561.5pt,63.5pt" to="561.5pt,90pt" o:gfxdata="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" strokecolor="#5b9bd5 [3204]" strokeweight=".5pt">
                 <v:stroke joinstyle="miter"/>
               </v:line>
             </w:pict>
@@ -2777,7 +2777,7 @@
           </mc:Choice>
           <mc:Fallback>
             <w:pict>
-              <v:line w14:anchorId="0BA6DA95" id="Straight Connector 5" o:spid="_x0000_s1026" style="position:absolute;z-index:251658255;visibility:visible;mso-wrap-style:square;mso-wrap-distance-left:9pt;mso-wrap-distance-top:0;mso-wrap-distance-right:9pt;mso-wrap-distance-bottom:0;mso-position-horizontal:absolute;mso-position-horizontal-relative:text;mso-position-vertical:absolute;mso-position-vertical-relative:text" from="457.5pt,63.5pt" to="457.5pt,90pt" o:gfxdata="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" strokecolor="#5b9bd5 [3204]" strokeweight=".5pt">
+              <v:line w14:anchorId="11A7877E" id="Straight Connector 5" o:spid="_x0000_s1026" style="position:absolute;z-index:251658255;visibility:visible;mso-wrap-style:square;mso-wrap-distance-left:9pt;mso-wrap-distance-top:0;mso-wrap-distance-right:9pt;mso-wrap-distance-bottom:0;mso-position-horizontal:absolute;mso-position-horizontal-relative:text;mso-position-vertical:absolute;mso-position-vertical-relative:text" from="457.5pt,63.5pt" to="457.5pt,90pt" o:gfxdata="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" strokecolor="#5b9bd5 [3204]" strokeweight=".5pt">
                 <v:stroke joinstyle="miter"/>
               </v:line>
             </w:pict>
@@ -2840,7 +2840,7 @@
           </mc:Choice>
           <mc:Fallback>
             <w:pict>
-              <v:line w14:anchorId="19B3E190" id="Straight Connector 5" o:spid="_x0000_s1026" style="position:absolute;z-index:251658254;visibility:visible;mso-wrap-style:square;mso-wrap-distance-left:9pt;mso-wrap-distance-top:0;mso-wrap-distance-right:9pt;mso-wrap-distance-bottom:0;mso-position-horizontal:absolute;mso-position-horizontal-relative:text;mso-position-vertical:absolute;mso-position-vertical-relative:text" from="232pt,63.5pt" to="232pt,90pt" o:gfxdata="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" strokecolor="#5b9bd5 [3204]" strokeweight=".5pt">
+              <v:line w14:anchorId="0FD5F7E2" id="Straight Connector 5" o:spid="_x0000_s1026" style="position:absolute;z-index:251658254;visibility:visible;mso-wrap-style:square;mso-wrap-distance-left:9pt;mso-wrap-distance-top:0;mso-wrap-distance-right:9pt;mso-wrap-distance-bottom:0;mso-position-horizontal:absolute;mso-position-horizontal-relative:text;mso-position-vertical:absolute;mso-position-vertical-relative:text" from="232pt,63.5pt" to="232pt,90pt" o:gfxdata="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" strokecolor="#5b9bd5 [3204]" strokeweight=".5pt">
                 <v:stroke joinstyle="miter"/>
               </v:line>
             </w:pict>
@@ -2903,7 +2903,7 @@
           </mc:Choice>
           <mc:Fallback>
             <w:pict>
-              <v:line w14:anchorId="1CC70A77" id="Straight Connector 5" o:spid="_x0000_s1026" style="position:absolute;z-index:251658253;visibility:visible;mso-wrap-style:square;mso-wrap-distance-left:9pt;mso-wrap-distance-top:0;mso-wrap-distance-right:9pt;mso-wrap-distance-bottom:0;mso-position-horizontal:absolute;mso-position-horizontal-relative:text;mso-position-vertical:absolute;mso-position-vertical-relative:text" from="117.5pt,63.5pt" to="117.5pt,90pt" o:gfxdata="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" strokecolor="#5b9bd5 [3204]" strokeweight=".5pt">
+              <v:line w14:anchorId="3E1313F7" id="Straight Connector 5" o:spid="_x0000_s1026" style="position:absolute;z-index:251658253;visibility:visible;mso-wrap-style:square;mso-wrap-distance-left:9pt;mso-wrap-distance-top:0;mso-wrap-distance-right:9pt;mso-wrap-distance-bottom:0;mso-position-horizontal:absolute;mso-position-horizontal-relative:text;mso-position-vertical:absolute;mso-position-vertical-relative:text" from="117.5pt,63.5pt" to="117.5pt,90pt" o:gfxdata="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" strokecolor="#5b9bd5 [3204]" strokeweight=".5pt">
                 <v:stroke joinstyle="miter"/>
               </v:line>
             </w:pict>
@@ -2972,7 +2972,7 @@
           </mc:Choice>
           <mc:Fallback>
             <w:pict>
-              <v:line w14:anchorId="48EE89C4" id="Straight Connector 4" o:spid="_x0000_s1026" style="position:absolute;z-index:251658251;visibility:visible;mso-wrap-style:square;mso-width-percent:0;mso-height-percent:0;mso-wrap-distance-left:9pt;mso-wrap-distance-top:0;mso-wrap-distance-right:9pt;mso-wrap-distance-bottom:0;mso-position-horizontal:absolute;mso-position-horizontal-relative:text;mso-position-vertical:absolute;mso-position-vertical-relative:text;mso-width-percent:0;mso-height-percent:0;mso-width-relative:margin;mso-height-relative:margin" from="117.5pt,63.5pt" to="304.5pt,63.5pt" o:gfxdata="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" strokecolor="#5b9bd5 [3204]" strokeweight=".5pt">
+              <v:line w14:anchorId="3624AEC2" id="Straight Connector 4" o:spid="_x0000_s1026" style="position:absolute;z-index:251658251;visibility:visible;mso-wrap-style:square;mso-width-percent:0;mso-height-percent:0;mso-wrap-distance-left:9pt;mso-wrap-distance-top:0;mso-wrap-distance-right:9pt;mso-wrap-distance-bottom:0;mso-position-horizontal:absolute;mso-position-horizontal-relative:text;mso-position-vertical:absolute;mso-position-vertical-relative:text;mso-width-percent:0;mso-height-percent:0;mso-width-relative:margin;mso-height-relative:margin" from="117.5pt,63.5pt" to="304.5pt,63.5pt" o:gfxdata="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" strokecolor="#5b9bd5 [3204]" strokeweight=".5pt">
                 <v:stroke joinstyle="miter"/>
               </v:line>
             </w:pict>
@@ -3958,11 +3958,11 @@
 </file>
 
 <file path=word/numbering.xml><?xml version="1.0" encoding="utf-8"?>
-<w:numbering xmlns:wpc="http://schemas.microsoft.com/office/word/2010/wordprocessingCanvas" xmlns:cx="http://schemas.microsoft.com/office/drawing/2014/chartex" xmlns:cx1="http://schemas.microsoft.com/office/drawing/2015/9/8/chartex" xmlns:cx2="http://schemas.microsoft.com/office/drawing/2015/10/21/chartex" xmlns:cx3="http://schemas.microsoft.com/office/drawing/2016/5/9/chartex" xmlns:cx4="http://schemas.microsoft.com/office/drawing/2016/5/10/chartex" xmlns:cx5="http://schemas.microsoft.com/office/drawing/2016/5/11/chartex" xmlns:cx6="http://schemas.microsoft.com/office/drawing/2016/5/12/chartex" xmlns:cx7="http://schemas.microsoft.com/office/drawing/2016/5/13/chartex" xmlns:cx8="http://schemas.microsoft.com/office/drawing/2016/5/14/chartex" xmlns:mc="http://schemas.openxmlformats.org/markup-compatibility/2006" xmlns:aink="http://schemas.microsoft.com/office/drawing/2016/ink" xmlns:am3d="http://schemas.microsoft.com/office/drawing/2017/model3d" xmlns:o="urn:schemas-microsoft-com:office:office" xmlns:oel="http://schemas.microsoft.com/office/2019/extlst" xmlns:r="http://schemas.openxmlformats.org/officeDocument/2006/relationships" xmlns:m="http://schemas.openxmlformats.org/officeDocument/2006/math" xmlns:v="urn:schemas-microsoft-com:vml" xmlns:wp14="http://schemas.microsoft.com/office/word/2010/wordprocessingDrawing" xmlns:wp="http://schemas.openxmlformats.org/drawingml/2006/wordprocessingDrawing" xmlns:w10="urn:schemas-microsoft-com:office:word" xmlns:w="http://schemas.openxmlformats.org/wordprocessingml/2006/main" xmlns:w14="http://schemas.microsoft.com/office/word/2010/wordml" xmlns:w15="http://schemas.microsoft.com/office/word/2012/wordml" xmlns:w16cex="http://schemas.microsoft.com/office/word/2018/wordml/cex" xmlns:w16cid="http://schemas.microsoft.com/office/word/2016/wordml/cid" xmlns:w16="http://schemas.microsoft.com/office/word/2018/wordml" xmlns:w16sdtdh="http://schemas.microsoft.com/office/word/2020/wordml/sdtdatahash" xmlns:w16se="http://schemas.microsoft.com/office/word/2015/wordml/symex" xmlns:wpg="http://schemas.microsoft.com/office/word/2010/wordprocessingGroup" xmlns:wpi="http://schemas.microsoft.com/office/word/2010/wordprocessingInk" xmlns:wne="http://schemas.microsoft.com/office/word/2006/wordml" xmlns:wps="http://schemas.microsoft.com/office/word/2010/wordprocessingShape" mc:Ignorable="w14 w15 w16se w16cid w16 w16cex w16sdtdh wp14"/>
+<w:numbering xmlns:wpc="http://schemas.microsoft.com/office/word/2010/wordprocessingCanvas" xmlns:cx="http://schemas.microsoft.com/office/drawing/2014/chartex" xmlns:cx1="http://schemas.microsoft.com/office/drawing/2015/9/8/chartex" xmlns:cx2="http://schemas.microsoft.com/office/drawing/2015/10/21/chartex" xmlns:cx3="http://schemas.microsoft.com/office/drawing/2016/5/9/chartex" xmlns:cx4="http://schemas.microsoft.com/office/drawing/2016/5/10/chartex" xmlns:cx5="http://schemas.microsoft.com/office/drawing/2016/5/11/chartex" xmlns:cx6="http://schemas.microsoft.com/office/drawing/2016/5/12/chartex" xmlns:cx7="http://schemas.microsoft.com/office/drawing/2016/5/13/chartex" xmlns:cx8="http://schemas.microsoft.com/office/drawing/2016/5/14/chartex" xmlns:mc="http://schemas.openxmlformats.org/markup-compatibility/2006" xmlns:aink="http://schemas.microsoft.com/office/drawing/2016/ink" xmlns:am3d="http://schemas.microsoft.com/office/drawing/2017/model3d" xmlns:o="urn:schemas-microsoft-com:office:office" xmlns:oel="http://schemas.microsoft.com/office/2019/extlst" xmlns:r="http://schemas.openxmlformats.org/officeDocument/2006/relationships" xmlns:m="http://schemas.openxmlformats.org/officeDocument/2006/math" xmlns:v="urn:schemas-microsoft-com:vml" xmlns:wp14="http://schemas.microsoft.com/office/word/2010/wordprocessingDrawing" xmlns:wp="http://schemas.openxmlformats.org/drawingml/2006/wordprocessingDrawing" xmlns:w10="urn:schemas-microsoft-com:office:word" xmlns:w="http://schemas.openxmlformats.org/wordprocessingml/2006/main" xmlns:w14="http://schemas.microsoft.com/office/word/2010/wordml" xmlns:w15="http://schemas.microsoft.com/office/word/2012/wordml" xmlns:w16cex="http://schemas.microsoft.com/office/word/2018/wordml/cex" xmlns:w16cid="http://schemas.microsoft.com/office/word/2016/wordml/cid" xmlns:w16="http://schemas.microsoft.com/office/word/2018/wordml" xmlns:w16du="http://schemas.microsoft.com/office/word/2023/wordml/word16du" xmlns:w16sdtdh="http://schemas.microsoft.com/office/word/2020/wordml/sdtdatahash" xmlns:w16se="http://schemas.microsoft.com/office/word/2015/wordml/symex" xmlns:wpg="http://schemas.microsoft.com/office/word/2010/wordprocessingGroup" xmlns:wpi="http://schemas.microsoft.com/office/word/2010/wordprocessingInk" xmlns:wne="http://schemas.microsoft.com/office/word/2006/wordml" xmlns:wps="http://schemas.microsoft.com/office/word/2010/wordprocessingShape" mc:Ignorable="w14 w15 w16se w16cid w16 w16cex w16sdtdh w16du wp14"/>
 </file>
 
 <file path=word/styles.xml><?xml version="1.0" encoding="utf-8"?>
-<w:styles xmlns:mc="http://schemas.openxmlformats.org/markup-compatibility/2006" xmlns:r="http://schemas.openxmlformats.org/officeDocument/2006/relationships" xmlns:w="http://schemas.openxmlformats.org/wordprocessingml/2006/main" xmlns:w14="http://schemas.microsoft.com/office/word/2010/wordml" xmlns:w15="http://schemas.microsoft.com/office/word/2012/wordml" xmlns:w16cex="http://schemas.microsoft.com/office/word/2018/wordml/cex" xmlns:w16cid="http://schemas.microsoft.com/office/word/2016/wordml/cid" xmlns:w16="http://schemas.microsoft.com/office/word/2018/wordml" xmlns:w16sdtdh="http://schemas.microsoft.com/office/word/2020/wordml/sdtdatahash" xmlns:w16se="http://schemas.microsoft.com/office/word/2015/wordml/symex" mc:Ignorable="w14 w15 w16se w16cid w16 w16cex w16sdtdh">
+<w:styles xmlns:mc="http://schemas.openxmlformats.org/markup-compatibility/2006" xmlns:r="http://schemas.openxmlformats.org/officeDocument/2006/relationships" xmlns:w="http://schemas.openxmlformats.org/wordprocessingml/2006/main" xmlns:w14="http://schemas.microsoft.com/office/word/2010/wordml" xmlns:w15="http://schemas.microsoft.com/office/word/2012/wordml" xmlns:w16cex="http://schemas.microsoft.com/office/word/2018/wordml/cex" xmlns:w16cid="http://schemas.microsoft.com/office/word/2016/wordml/cid" xmlns:w16="http://schemas.microsoft.com/office/word/2018/wordml" xmlns:w16du="http://schemas.microsoft.com/office/word/2023/wordml/word16du" xmlns:w16sdtdh="http://schemas.microsoft.com/office/word/2020/wordml/sdtdatahash" xmlns:w16se="http://schemas.microsoft.com/office/word/2015/wordml/symex" mc:Ignorable="w14 w15 w16se w16cid w16 w16cex w16sdtdh w16du">
   <w:docDefaults>
     <w:rPrDefault>
       <w:rPr>

</xml_diff>